<commit_message>
third upload on 2018/10/14
</commit_message>
<xml_diff>
--- a/linux.docx
+++ b/linux.docx
@@ -5834,16 +5834,19 @@
         <w:suppressLineNumbers w:val="0"/>
         <w:jc w:val="left"/>
         <w:rPr>
-          <w:rFonts w:hint="default"/>
-        </w:rPr>
-      </w:pPr>
-      <w:r>
-        <w:rPr>
           <w:rFonts w:hint="eastAsia" w:ascii="SimSun" w:hAnsi="Segoe UI Symbol" w:eastAsia="SimSun" w:cs="SimSun"/>
           <w:kern w:val="0"/>
           <w:sz w:val="22"/>
           <w:lang w:val="zh-CN"/>
         </w:rPr>
+      </w:pPr>
+      <w:r>
+        <w:rPr>
+          <w:rFonts w:hint="eastAsia" w:ascii="SimSun" w:hAnsi="Segoe UI Symbol" w:eastAsia="SimSun" w:cs="SimSun"/>
+          <w:kern w:val="0"/>
+          <w:sz w:val="22"/>
+          <w:lang w:val="zh-CN"/>
+        </w:rPr>
         <w:t>在我的</w:t>
       </w:r>
       <w:r>
@@ -5953,6 +5956,58 @@
           <w:lang w:val="zh-CN"/>
         </w:rPr>
         <w:t>。</w:t>
+      </w:r>
+    </w:p>
+    <w:p>
+      <w:pPr>
+        <w:keepNext w:val="0"/>
+        <w:keepLines w:val="0"/>
+        <w:widowControl/>
+        <w:suppressLineNumbers w:val="0"/>
+        <w:jc w:val="left"/>
+        <w:rPr>
+          <w:rFonts w:hint="eastAsia" w:ascii="SimSun" w:hAnsi="Segoe UI Symbol" w:eastAsia="SimSun" w:cs="SimSun"/>
+          <w:kern w:val="0"/>
+          <w:sz w:val="22"/>
+          <w:lang w:val="zh-CN"/>
+        </w:rPr>
+      </w:pPr>
+    </w:p>
+    <w:p>
+      <w:pPr>
+        <w:keepNext w:val="0"/>
+        <w:keepLines w:val="0"/>
+        <w:widowControl/>
+        <w:suppressLineNumbers w:val="0"/>
+        <w:jc w:val="left"/>
+        <w:rPr>
+          <w:rFonts w:hint="eastAsia" w:ascii="SimSun" w:hAnsi="Segoe UI Symbol" w:eastAsia="SimSun" w:cs="SimSun"/>
+          <w:kern w:val="0"/>
+          <w:sz w:val="22"/>
+          <w:lang w:val="zh-CN"/>
+        </w:rPr>
+      </w:pPr>
+    </w:p>
+    <w:p>
+      <w:pPr>
+        <w:keepNext w:val="0"/>
+        <w:keepLines w:val="0"/>
+        <w:widowControl/>
+        <w:suppressLineNumbers w:val="0"/>
+        <w:jc w:val="left"/>
+        <w:rPr>
+          <w:rFonts w:hint="default" w:ascii="SimSun" w:hAnsi="Segoe UI Symbol" w:eastAsia="SimSun" w:cs="SimSun"/>
+          <w:kern w:val="0"/>
+          <w:sz w:val="22"/>
+        </w:rPr>
+      </w:pPr>
+      <w:r>
+        <w:rPr>
+          <w:rFonts w:hint="default" w:ascii="SimSun" w:hAnsi="Segoe UI Symbol" w:cs="SimSun"/>
+          <w:kern w:val="0"/>
+          <w:sz w:val="22"/>
+        </w:rPr>
+        <w:t>tar.xz 是因为xz只能对单文件使用，所以先用tar打包</w:t>
       </w:r>
       <w:bookmarkStart w:id="0" w:name="_GoBack"/>
       <w:bookmarkEnd w:id="0"/>
@@ -5966,10 +6021,10 @@
 
 <file path=word/numbering.xml><?xml version="1.0" encoding="utf-8"?>
 <w:numbering xmlns:wpc="http://schemas.microsoft.com/office/word/2010/wordprocessingCanvas" xmlns:mc="http://schemas.openxmlformats.org/markup-compatibility/2006" xmlns:o="urn:schemas-microsoft-com:office:office" xmlns:r="http://schemas.openxmlformats.org/officeDocument/2006/relationships" xmlns:m="http://schemas.openxmlformats.org/officeDocument/2006/math" xmlns:v="urn:schemas-microsoft-com:vml" xmlns:wp14="http://schemas.microsoft.com/office/word/2010/wordprocessingDrawing" xmlns:wp="http://schemas.openxmlformats.org/drawingml/2006/wordprocessingDrawing" xmlns:w10="urn:schemas-microsoft-com:office:word" xmlns:w="http://schemas.openxmlformats.org/wordprocessingml/2006/main" xmlns:w14="http://schemas.microsoft.com/office/word/2010/wordml" xmlns:wpg="http://schemas.microsoft.com/office/word/2010/wordprocessingGroup" xmlns:wpi="http://schemas.microsoft.com/office/word/2010/wordprocessingInk" xmlns:wne="http://schemas.microsoft.com/office/word/2006/wordml" xmlns:wps="http://schemas.microsoft.com/office/word/2010/wordprocessingShape" mc:Ignorable="w14 wp14">
-  <w:abstractNum w:abstractNumId="1538649588">
-    <w:nsid w:val="5BB5EDF4"/>
+  <w:abstractNum w:abstractNumId="1539525232">
+    <w:nsid w:val="5BC34A70"/>
     <w:multiLevelType w:val="multilevel"/>
-    <w:tmpl w:val="5BB5EDF4"/>
+    <w:tmpl w:val="5BC34A70"/>
     <w:lvl w:ilvl="0" w:tentative="1">
       <w:start w:val="1"/>
       <w:numFmt w:val="decimal"/>
@@ -6116,7 +6171,7 @@
     </w:lvl>
   </w:abstractNum>
   <w:num w:numId="1">
-    <w:abstractNumId w:val="1538649588"/>
+    <w:abstractNumId w:val="1539525232"/>
     <w:lvlOverride w:ilvl="0">
       <w:startOverride w:val="1"/>
     </w:lvlOverride>

</xml_diff>